<commit_message>
fixed extracting correct exp bullets
</commit_message>
<xml_diff>
--- a/all resumes/temp/danny_basavaraju_full_stack_java___react_developer_12345.docx
+++ b/all resumes/temp/danny_basavaraju_full_stack_java___react_developer_12345.docx
@@ -841,7 +841,7 @@
         <w:ind w:left="80" w:firstLine="0"/>
       </w:pPr>
       <w:r>
-        <w:t>Blockchain, PowerPoint/Keynote/Slides, CI, Apache Hive, WebKit, Unity, Solidity, REST APIs, ETL, Apache Kafka, ES6,</w:t>
+        <w:t>Operating Systems, Discrete Math, SQL, Next.js, SDLC, specs, Scikit-learn, data modeling, Pandas, Financial analysis,</w:t>
       </w:r>
     </w:p>
     <w:p>
@@ -849,7 +849,7 @@
         <w:pStyle w:val="BodyText"/>
       </w:pPr>
       <w:r>
-        <w:t>Scala, Amplitude, Apache Spark, cloud technologies, R, Scikit-learn, user interface, Quantitative Analysis, Webflow,</w:t>
+        <w:t>Flutter, Postman, Machine Learning, Reinforcement Learning, Confluence, Data Structures &amp; Algorithms, frontend,</w:t>
       </w:r>
     </w:p>
     <w:p>
@@ -857,7 +857,7 @@
         <w:pStyle w:val="BodyText"/>
       </w:pPr>
       <w:r>
-        <w:t>LangChain, technical support, GraphQL, NoSQL, Product Management, NumPy, JavaScript, full-stack, CloudFormation, multi-</w:t>
+        <w:t>attention to detail, Web Development, Financial Modeling, Power BI, WebRTC, mobile web, CD, product management, Apache</w:t>
       </w:r>
     </w:p>
     <w:p>
@@ -865,7 +865,7 @@
         <w:pStyle w:val="BodyText"/>
       </w:pPr>
       <w:r>
-        <w:t>threaded, Cassandra, Redux.js, communication skills, frontend, MATLAB, Linux, Zeplin, Discrete Math, data engineer,</w:t>
+        <w:t>Kafka, R, RDBMS, C/C++, Business Analytics, Cryptography, Git, PowerPoint/Keynote/Slides, technical support, AngularJS,</w:t>
       </w:r>
     </w:p>
     <w:p>
@@ -873,7 +873,7 @@
         <w:pStyle w:val="BodyText"/>
       </w:pPr>
       <w:r>
-        <w:t>Atlassian, Neural Networks, Excel/Numbers/Sheets, Django, FastAPI, SQL, data modeling, Python, AngularJS, Route 53,</w:t>
+        <w:t>project management, Nest.js, Vim, database, AWS, Quantitative Analysis, Mixpanel, operating systems, LangChain, Hotjar,</w:t>
       </w:r>
     </w:p>
     <w:p>
@@ -881,7 +881,7 @@
         <w:pStyle w:val="BodyText"/>
       </w:pPr>
       <w:r>
-        <w:t>Next.js, CUDA, Reinforcement Learning, specs, Hibernate, attention to detail, Hubspot, Hadoop, Hotjar, Financial</w:t>
+        <w:t>communication skills, Heroku, full-stack, code review, Airflow, caching, Wireframe, GraphQL, Python, data engineer,</w:t>
       </w:r>
     </w:p>
     <w:p>
@@ -889,7 +889,7 @@
         <w:pStyle w:val="BodyText"/>
       </w:pPr>
       <w:r>
-        <w:t>analysis, containerization, Snowflake, Selenium, JIRA, C#, caching, Cryptography, Excel, CD, Data Analysis, Natural</w:t>
+        <w:t>BigQuery, Scala, REST APIs, Data Analysis, Postgres, C#, Tensorflow, Apache Hive, JavaScript, Tableau, LLM, deep</w:t>
       </w:r>
     </w:p>
     <w:p>
@@ -897,7 +897,7 @@
         <w:pStyle w:val="BodyText"/>
       </w:pPr>
       <w:r>
-        <w:t>Language Processing (NLP), Docker, Azure, Confluence, Computer Networking, Product Design, BigQuery, deep learning,</w:t>
+        <w:t>learning, React.js, ES6, Redux.js, Cassandra, Blockchain, containerization, Wordpress, data science, NoSQL, Neural</w:t>
       </w:r>
     </w:p>
     <w:p>
@@ -905,7 +905,7 @@
         <w:pStyle w:val="BodyText"/>
       </w:pPr>
       <w:r>
-        <w:t>operating systems, TypeScript, Vim, Wireframe, Pandas, WebRTC, Mixpanel, Flutter, Nest.js, AWS, mobile web, SDLC,</w:t>
+        <w:t>Networks, Django, Hadoop, Kubernetes, multi-threaded, e-commerce, Solidity, Excel/Numbers/Sheets, Figma, React Native,</w:t>
       </w:r>
     </w:p>
     <w:p>
@@ -913,7 +913,7 @@
         <w:pStyle w:val="BodyText"/>
       </w:pPr>
       <w:r>
-        <w:t>Node.js, e-commerce, C/C++, product management, Asana, React Native, Flask, RDBMS, Postman, Git, Computer Vision,</w:t>
+        <w:t>Flask, Apache Spark, ETL, Zeplin, Natural Language Processing (NLP), product specs, Amplitude, Hibernate, WebKit,</w:t>
       </w:r>
     </w:p>
     <w:p>
@@ -921,7 +921,7 @@
         <w:pStyle w:val="BodyText"/>
       </w:pPr>
       <w:r>
-        <w:t>React.js, Machine Learning, Management, Airflow, data science, Financial Modeling, Heroku, Operating Systems, product</w:t>
+        <w:t>MATLAB, Computer Networking, Route 53, Computer Vision, CUDA, Product Design, Hubspot, user interface, Management,</w:t>
       </w:r>
     </w:p>
     <w:p>
@@ -929,7 +929,7 @@
         <w:pStyle w:val="BodyText"/>
       </w:pPr>
       <w:r>
-        <w:t>specs, Tensorflow, code review, GCP, LLM, Pytorch, Power BI, API Design, Database Interface, Software Engineering,</w:t>
+        <w:t>Selenium, Product Management, Node.js, CloudFormation, TypeScript, Unity, Asana, Azure, CI, Linux, GCP, API design,</w:t>
       </w:r>
     </w:p>
     <w:p>
@@ -937,7 +937,7 @@
         <w:pStyle w:val="BodyText"/>
       </w:pPr>
       <w:r>
-        <w:t>JPA/Hibernate, Bootstrap, React JS, Java, Financial Services, Java Web Services, Wealth Management Technology,</w:t>
+        <w:t>Financial Services, JPA/Hibernate, Java, Spring, React, CRM/Salesforce, UI/UX technologies, Full Stack Developer,</w:t>
       </w:r>
     </w:p>
     <w:p>
@@ -945,7 +945,7 @@
         <w:pStyle w:val="BodyText"/>
       </w:pPr>
       <w:r>
-        <w:t>Agile/Scrum, Full Stack Developer, UI/UX, CRM/Salesforce</w:t>
+        <w:t>Agile/Scrum, Bootstrap, Java Web Services, JDBC, JavaScript frameworks</w:t>
       </w:r>
     </w:p>
     <w:p>
@@ -1137,212 +1137,9 @@
       </w:pPr>
       <w:r>
         <w:rPr>
-          <w:sz w:val="20"/>
-        </w:rPr>
-        <w:t>Developed</w:t>
-      </w:r>
-      <w:r>
-        <w:rPr>
-          <w:spacing w:val="-2"/>
-          <w:sz w:val="20"/>
-        </w:rPr>
-        <w:t xml:space="preserve"> </w:t>
-      </w:r>
-      <w:r>
-        <w:rPr>
-          <w:sz w:val="20"/>
-        </w:rPr>
-        <w:t>a</w:t>
-      </w:r>
-      <w:r>
-        <w:rPr>
-          <w:spacing w:val="-2"/>
-          <w:sz w:val="20"/>
-        </w:rPr>
-        <w:t xml:space="preserve"> </w:t>
-      </w:r>
-      <w:r>
-        <w:rPr>
-          <w:sz w:val="20"/>
-        </w:rPr>
-        <w:t>scalable,</w:t>
-      </w:r>
-      <w:r>
-        <w:rPr>
-          <w:spacing w:val="-2"/>
-          <w:sz w:val="20"/>
-        </w:rPr>
-        <w:t xml:space="preserve"> </w:t>
-      </w:r>
-      <w:r>
-        <w:rPr>
-          <w:sz w:val="20"/>
-        </w:rPr>
-        <w:t>production-grade</w:t>
-      </w:r>
-      <w:r>
-        <w:rPr>
-          <w:spacing w:val="-12"/>
-          <w:sz w:val="20"/>
-        </w:rPr>
-        <w:t xml:space="preserve"> </w:t>
-      </w:r>
-      <w:r>
-        <w:rPr>
-          <w:sz w:val="20"/>
-        </w:rPr>
-        <w:t>AI</w:t>
-      </w:r>
-      <w:r>
-        <w:rPr>
-          <w:spacing w:val="-2"/>
-          <w:sz w:val="20"/>
-        </w:rPr>
-        <w:t xml:space="preserve"> </w:t>
-      </w:r>
-      <w:r>
-        <w:rPr>
-          <w:sz w:val="20"/>
-        </w:rPr>
-        <w:t>systems,</w:t>
-      </w:r>
-      <w:r>
-        <w:rPr>
-          <w:spacing w:val="-2"/>
-          <w:sz w:val="20"/>
-        </w:rPr>
-        <w:t xml:space="preserve"> </w:t>
-      </w:r>
-      <w:r>
-        <w:rPr>
-          <w:sz w:val="20"/>
-        </w:rPr>
-        <w:t>driving</w:t>
-      </w:r>
-      <w:r>
-        <w:rPr>
-          <w:spacing w:val="-1"/>
-          <w:sz w:val="20"/>
-        </w:rPr>
-        <w:t xml:space="preserve"> </w:t>
-      </w:r>
-      <w:r>
-        <w:rPr>
-          <w:sz w:val="20"/>
-        </w:rPr>
-        <w:t>a</w:t>
-      </w:r>
-      <w:r>
-        <w:rPr>
-          <w:spacing w:val="-2"/>
-          <w:sz w:val="20"/>
-        </w:rPr>
-        <w:t xml:space="preserve"> </w:t>
-      </w:r>
-      <w:r>
-        <w:rPr>
-          <w:sz w:val="20"/>
-        </w:rPr>
-        <w:t>30%</w:t>
-      </w:r>
-      <w:r>
-        <w:rPr>
-          <w:spacing w:val="-2"/>
-          <w:sz w:val="20"/>
-        </w:rPr>
-        <w:t xml:space="preserve"> </w:t>
-      </w:r>
-      <w:r>
-        <w:rPr>
-          <w:sz w:val="20"/>
-        </w:rPr>
-        <w:t>boost</w:t>
-      </w:r>
-      <w:r>
-        <w:rPr>
-          <w:spacing w:val="-2"/>
-          <w:sz w:val="20"/>
-        </w:rPr>
-        <w:t xml:space="preserve"> </w:t>
-      </w:r>
-      <w:r>
-        <w:rPr>
-          <w:sz w:val="20"/>
-        </w:rPr>
-        <w:t>user</w:t>
-      </w:r>
-      <w:r>
-        <w:rPr>
-          <w:spacing w:val="-1"/>
-          <w:sz w:val="20"/>
-        </w:rPr>
-        <w:t xml:space="preserve"> </w:t>
-      </w:r>
-      <w:r>
-        <w:rPr>
-          <w:sz w:val="20"/>
-        </w:rPr>
-        <w:t>engagement</w:t>
-      </w:r>
-      <w:r>
-        <w:rPr>
-          <w:spacing w:val="-2"/>
-          <w:sz w:val="20"/>
-        </w:rPr>
-        <w:t xml:space="preserve"> </w:t>
-      </w:r>
-      <w:r>
-        <w:rPr>
-          <w:sz w:val="20"/>
-        </w:rPr>
-        <w:t>and</w:t>
-      </w:r>
-      <w:r>
-        <w:rPr>
-          <w:spacing w:val="-2"/>
-          <w:sz w:val="20"/>
-        </w:rPr>
-        <w:t xml:space="preserve"> </w:t>
-      </w:r>
-      <w:r>
-        <w:rPr>
-          <w:sz w:val="20"/>
-        </w:rPr>
-        <w:t>15%</w:t>
-      </w:r>
-      <w:r>
-        <w:rPr>
-          <w:spacing w:val="-2"/>
-          <w:sz w:val="20"/>
-        </w:rPr>
-        <w:t xml:space="preserve"> </w:t>
-      </w:r>
-      <w:r>
-        <w:rPr>
-          <w:spacing w:val="-2"/>
-          <w:sz w:val="20"/>
-        </w:rPr>
-        <w:t xml:space="preserve">user-flow </w:t>
-      </w:r>
-      <w:r>
-        <w:rPr>
-          <w:sz w:val="20"/>
-        </w:rPr>
-        <w:t>efficiency</w:t>
-      </w:r>
-      <w:r>
-        <w:rPr>
-          <w:spacing w:val="-1"/>
-          <w:sz w:val="20"/>
-        </w:rPr>
-        <w:t xml:space="preserve"> </w:t>
-      </w:r>
-      <w:r>
-        <w:rPr>
-          <w:spacing w:val="-2"/>
-          <w:sz w:val="20"/>
-        </w:rPr>
-        <w:t>gains</w:t>
+          <w:sz w:val="19"/>
+        </w:rPr>
+        <w:t>Enhanced Java-based AI systems to boost user engagement by 30% and improve user-flow efficiency by 15% for service teams.</w:t>
       </w:r>
     </w:p>
     <w:p>
@@ -1362,160 +1159,9 @@
       </w:pPr>
       <w:r>
         <w:rPr>
-          <w:sz w:val="20"/>
-        </w:rPr>
-        <w:t>Designed</w:t>
-      </w:r>
-      <w:r>
-        <w:rPr>
-          <w:spacing w:val="-2"/>
-          <w:sz w:val="20"/>
-        </w:rPr>
-        <w:t xml:space="preserve"> </w:t>
-      </w:r>
-      <w:r>
-        <w:rPr>
-          <w:sz w:val="20"/>
-        </w:rPr>
-        <w:t>secure,</w:t>
-      </w:r>
-      <w:r>
-        <w:rPr>
-          <w:spacing w:val="-2"/>
-          <w:sz w:val="20"/>
-        </w:rPr>
-        <w:t xml:space="preserve"> </w:t>
-      </w:r>
-      <w:r>
-        <w:rPr>
-          <w:sz w:val="20"/>
-        </w:rPr>
-        <w:t>governable,</w:t>
-      </w:r>
-      <w:r>
-        <w:rPr>
-          <w:spacing w:val="-1"/>
-          <w:sz w:val="20"/>
-        </w:rPr>
-        <w:t xml:space="preserve"> </w:t>
-      </w:r>
-      <w:r>
-        <w:rPr>
-          <w:sz w:val="20"/>
-        </w:rPr>
-        <w:t>high-performance</w:t>
-      </w:r>
-      <w:r>
-        <w:rPr>
-          <w:spacing w:val="-2"/>
-          <w:sz w:val="20"/>
-        </w:rPr>
-        <w:t xml:space="preserve"> </w:t>
-      </w:r>
-      <w:r>
-        <w:rPr>
-          <w:sz w:val="20"/>
-        </w:rPr>
-        <w:t>backend</w:t>
-      </w:r>
-      <w:r>
-        <w:rPr>
-          <w:spacing w:val="-2"/>
-          <w:sz w:val="20"/>
-        </w:rPr>
-        <w:t xml:space="preserve"> </w:t>
-      </w:r>
-      <w:r>
-        <w:rPr>
-          <w:sz w:val="20"/>
-        </w:rPr>
-        <w:t>(node.js,</w:t>
-      </w:r>
-      <w:r>
-        <w:rPr>
-          <w:spacing w:val="-1"/>
-          <w:sz w:val="20"/>
-        </w:rPr>
-        <w:t xml:space="preserve"> </w:t>
-      </w:r>
-      <w:r>
-        <w:rPr>
-          <w:spacing w:val="-1"/>
-          <w:sz w:val="20"/>
-        </w:rPr>
-        <w:t xml:space="preserve">express.js, </w:t>
-      </w:r>
-      <w:r>
-        <w:rPr>
-          <w:sz w:val="20"/>
-        </w:rPr>
-        <w:t>python)</w:t>
-      </w:r>
-      <w:r>
-        <w:rPr>
-          <w:spacing w:val="-2"/>
-          <w:sz w:val="20"/>
-        </w:rPr>
-        <w:t xml:space="preserve"> </w:t>
-      </w:r>
-      <w:r>
-        <w:rPr>
-          <w:sz w:val="20"/>
-        </w:rPr>
-        <w:t>with</w:t>
-      </w:r>
-      <w:r>
-        <w:rPr>
-          <w:spacing w:val="-2"/>
-          <w:sz w:val="20"/>
-        </w:rPr>
-        <w:t xml:space="preserve"> </w:t>
-      </w:r>
-      <w:r>
-        <w:rPr>
-          <w:sz w:val="20"/>
-        </w:rPr>
-        <w:t>responsive</w:t>
-      </w:r>
-      <w:r>
-        <w:rPr>
-          <w:spacing w:val="-1"/>
-          <w:sz w:val="20"/>
-        </w:rPr>
-        <w:t xml:space="preserve"> </w:t>
-      </w:r>
-      <w:r>
-        <w:rPr>
-          <w:sz w:val="20"/>
-        </w:rPr>
-        <w:t>frontends</w:t>
-      </w:r>
-      <w:r>
-        <w:rPr>
-          <w:spacing w:val="-2"/>
-          <w:sz w:val="20"/>
-        </w:rPr>
-        <w:t xml:space="preserve"> </w:t>
-      </w:r>
-      <w:r>
-        <w:rPr>
-          <w:sz w:val="20"/>
-        </w:rPr>
-        <w:t>(react,</w:t>
-      </w:r>
-      <w:r>
-        <w:rPr>
-          <w:spacing w:val="-1"/>
-          <w:sz w:val="20"/>
-        </w:rPr>
-        <w:t xml:space="preserve"> </w:t>
-      </w:r>
-      <w:r>
-        <w:rPr>
-          <w:spacing w:val="-2"/>
-          <w:sz w:val="20"/>
-        </w:rPr>
-        <w:t>next.js)</w:t>
+          <w:sz w:val="19"/>
+        </w:rPr>
+        <w:t>Designed high-performance backend solutions (Node.js, Python) with responsive React UI for seamless full-stack applications.</w:t>
       </w:r>
     </w:p>
     <w:p>
@@ -1535,146 +1181,9 @@
       </w:pPr>
       <w:r>
         <w:rPr>
-          <w:sz w:val="20"/>
-        </w:rPr>
-        <w:t>Engineered</w:t>
-      </w:r>
-      <w:r>
-        <w:rPr>
-          <w:spacing w:val="-12"/>
-          <w:sz w:val="20"/>
-        </w:rPr>
-        <w:t xml:space="preserve"> </w:t>
-      </w:r>
-      <w:r>
-        <w:rPr>
-          <w:spacing w:val="-1"/>
-          <w:sz w:val="20"/>
-        </w:rPr>
-        <w:t xml:space="preserve">complex </w:t>
-      </w:r>
-      <w:r>
-        <w:rPr>
-          <w:sz w:val="20"/>
-        </w:rPr>
-        <w:t>AI-powered</w:t>
-      </w:r>
-      <w:r>
-        <w:rPr>
-          <w:spacing w:val="-1"/>
-          <w:sz w:val="20"/>
-        </w:rPr>
-        <w:t xml:space="preserve"> </w:t>
-      </w:r>
-      <w:r>
-        <w:rPr>
-          <w:sz w:val="20"/>
-        </w:rPr>
-        <w:t>enterprise</w:t>
-      </w:r>
-      <w:r>
-        <w:rPr>
-          <w:spacing w:val="-1"/>
-          <w:sz w:val="20"/>
-        </w:rPr>
-        <w:t xml:space="preserve"> </w:t>
-      </w:r>
-      <w:r>
-        <w:rPr>
-          <w:sz w:val="20"/>
-        </w:rPr>
-        <w:t>features, increasing</w:t>
-      </w:r>
-      <w:r>
-        <w:rPr>
-          <w:spacing w:val="-1"/>
-          <w:sz w:val="20"/>
-        </w:rPr>
-        <w:t xml:space="preserve"> </w:t>
-      </w:r>
-      <w:r>
-        <w:rPr>
-          <w:sz w:val="20"/>
-        </w:rPr>
-        <w:t>automation</w:t>
-      </w:r>
-      <w:r>
-        <w:rPr>
-          <w:spacing w:val="-1"/>
-          <w:sz w:val="20"/>
-        </w:rPr>
-        <w:t xml:space="preserve"> </w:t>
-      </w:r>
-      <w:r>
-        <w:rPr>
-          <w:sz w:val="20"/>
-        </w:rPr>
-        <w:t>by 40%,</w:t>
-      </w:r>
-      <w:r>
-        <w:rPr>
-          <w:spacing w:val="-1"/>
-          <w:sz w:val="20"/>
-        </w:rPr>
-        <w:t xml:space="preserve"> </w:t>
-      </w:r>
-      <w:r>
-        <w:rPr>
-          <w:spacing w:val="-4"/>
-          <w:sz w:val="20"/>
-        </w:rPr>
-        <w:t xml:space="preserve">25% </w:t>
-      </w:r>
-      <w:r>
-        <w:rPr>
-          <w:sz w:val="20"/>
-        </w:rPr>
-        <w:t>manual</w:t>
-      </w:r>
-      <w:r>
-        <w:rPr>
-          <w:spacing w:val="-1"/>
-          <w:sz w:val="20"/>
-        </w:rPr>
-        <w:t xml:space="preserve"> </w:t>
-      </w:r>
-      <w:r>
-        <w:rPr>
-          <w:sz w:val="20"/>
-        </w:rPr>
-        <w:t xml:space="preserve">effort </w:t>
-      </w:r>
-      <w:r>
-        <w:rPr>
-          <w:sz w:val="20"/>
-        </w:rPr>
-        <w:t xml:space="preserve">reduction </w:t>
-      </w:r>
-      <w:r>
-        <w:rPr>
-          <w:sz w:val="20"/>
-        </w:rPr>
-        <w:t>for</w:t>
-      </w:r>
-      <w:r>
-        <w:rPr>
-          <w:spacing w:val="-1"/>
-          <w:sz w:val="20"/>
-        </w:rPr>
-        <w:t xml:space="preserve"> </w:t>
-      </w:r>
-      <w:r>
-        <w:rPr>
-          <w:sz w:val="20"/>
-        </w:rPr>
-        <w:t>clients</w:t>
-      </w:r>
-      <w:r>
-        <w:rPr>
-          <w:spacing w:val="-1"/>
-          <w:sz w:val="20"/>
-        </w:rPr>
-        <w:t xml:space="preserve"> </w:t>
+          <w:sz w:val="19"/>
+        </w:rPr>
+        <w:t>Implemented complex AI-powered features, enhancing CRM automation by 40%, resulting in a 25% reduction in manual efforts.</w:t>
       </w:r>
     </w:p>
     <w:p>

</xml_diff>

<commit_message>
cloud function support to get openai key
</commit_message>
<xml_diff>
--- a/all resumes/temp/danny_basavaraju_full_stack_java___react_developer_12345.docx
+++ b/all resumes/temp/danny_basavaraju_full_stack_java___react_developer_12345.docx
@@ -841,7 +841,7 @@
         <w:ind w:left="80" w:firstLine="0"/>
       </w:pPr>
       <w:r>
-        <w:t>Financial analysis, AWS, Web Development, UI/UX Design, code review, Wireframe, containerization, Cryptography,</w:t>
+        <w:t>Python, C#, Data Structures &amp; Algorithms, Financial analysis, Computer Vision, GCP, MongoDB, Asana, database, product</w:t>
       </w:r>
     </w:p>
     <w:p>
@@ -849,7 +849,7 @@
         <w:pStyle w:val="BodyText"/>
       </w:pPr>
       <w:r>
-        <w:t>Excel/Numbers/Sheets, Wordpress, Webflow, PowerPoint/Keynote/Slides, Scikit-learn, Snowflake, Neural Networks, Asana,</w:t>
+        <w:t>management, cloud technologies, Excel/Numbers/Sheets, code review, Pandas, Data Analysis, C/C++, Tableau, CI, Selenium,</w:t>
       </w:r>
     </w:p>
     <w:p>
@@ -857,7 +857,7 @@
         <w:pStyle w:val="BodyText"/>
       </w:pPr>
       <w:r>
-        <w:t>Amplitude, caching, Quantitative Analysis, product management, MongoDB, Kubernetes, GCP, multi-threaded, SDLC,</w:t>
+        <w:t>Django, WebRTC, Reinforcement Learning, Flask, REST APIs, Docker, PowerPoint/Keynote/Slides, Excel, Solidity, LangChain,</w:t>
       </w:r>
     </w:p>
     <w:p>
@@ -865,7 +865,7 @@
         <w:pStyle w:val="BodyText"/>
       </w:pPr>
       <w:r>
-        <w:t>JavaScript, Docker, MATLAB, JIRA, Node.js, C/C++, Data Analysis, CI, C#, R, Pandas, REST APIs, data modeling, WebKit,</w:t>
+        <w:t>Neural Networks, MATLAB, Redux.js, Amplitude, Next.js, Mixpanel, Computer Networking, data engineer, technical support,</w:t>
       </w:r>
     </w:p>
     <w:p>
@@ -873,7 +873,7 @@
         <w:pStyle w:val="BodyText"/>
       </w:pPr>
       <w:r>
-        <w:t>Blockchain, LLM, Python, Tableau, Route 53, Zeplin, NoSQL, CD, ES6, Git, technical support, SQL, RDBMS, Solidity,</w:t>
+        <w:t>CUDA, JIRA, React.js, e-commerce, LLM, Hubspot, Product Design, multi-threaded, NumPy, Webflow, Postgres, Hadoop,</w:t>
       </w:r>
     </w:p>
     <w:p>
@@ -881,7 +881,7 @@
         <w:pStyle w:val="BodyText"/>
       </w:pPr>
       <w:r>
-        <w:t>operating systems, Nest.js, data engineer, Linux, specs, BigQuery, deep learning, WebRTC, Hubspot, full-stack, GraphQL,</w:t>
+        <w:t>AngularJS, BigQuery, user interface, specs, product specs, TypeScript, React Native, Machine Learning, full-stack,</w:t>
       </w:r>
     </w:p>
     <w:p>
@@ -889,7 +889,7 @@
         <w:pStyle w:val="BodyText"/>
       </w:pPr>
       <w:r>
-        <w:t>Atlassian, Cassandra, Computer Vision, Management, Machine Learning, Business Analytics, Vim, TypeScript, Airflow,</w:t>
+        <w:t>Blockchain, Product Management, Cassandra, deep learning, Linux, Pytorch, JavaScript, Heroku, Postman, data modeling,</w:t>
       </w:r>
     </w:p>
     <w:p>
@@ -897,7 +897,7 @@
         <w:pStyle w:val="BodyText"/>
       </w:pPr>
       <w:r>
-        <w:t>CloudFormation, Django, attention to detail, LangChain, Product Design, Selenium, React.js, Confluence, product specs,</w:t>
+        <w:t>ETL, Financial Modeling, Apache Hive, RDBMS, Kubernetes, Business Analytics, Apache Kafka, Hotjar, AWS, Azure, Nest.js,</w:t>
       </w:r>
     </w:p>
     <w:p>
@@ -905,7 +905,7 @@
         <w:pStyle w:val="BodyText"/>
       </w:pPr>
       <w:r>
-        <w:t>AngularJS, Apache Hive, e-commerce, Pytorch, project management, database, Power BI, Excel, Flutter, Unity, Heroku,</w:t>
+        <w:t>Snowflake, FastAPI, Atlassian, Natural Language Processing (NLP), attention to detail, communication skills, Figma,</w:t>
       </w:r>
     </w:p>
     <w:p>
@@ -913,7 +913,7 @@
         <w:pStyle w:val="BodyText"/>
       </w:pPr>
       <w:r>
-        <w:t>Hadoop, Redis, Azure, user interface, Apache Spark, frontend, communication skills, Next.js, Operating Systems, mobile</w:t>
+        <w:t>caching, UI/UX Design, Scikit-learn, Web Development, Vim, Flutter, Quantitative Analysis, Operating Systems, operating</w:t>
       </w:r>
     </w:p>
     <w:p>
@@ -921,7 +921,7 @@
         <w:pStyle w:val="BodyText"/>
       </w:pPr>
       <w:r>
-        <w:t>web, Mixpanel, Tensorflow, Apache Kafka, Scala, Hotjar, Redux.js, Flask, Natural Language Processing (NLP), CUDA,</w:t>
+        <w:t>systems, R, CD, Confluence, Discrete Math, Scala, GraphQL, mobile web, CloudFormation, Node.js, Airflow, Cryptography,</w:t>
       </w:r>
     </w:p>
     <w:p>
@@ -929,7 +929,7 @@
         <w:pStyle w:val="BodyText"/>
       </w:pPr>
       <w:r>
-        <w:t>FastAPI, Financial Modeling, React Native, Spring, JavaScript frameworks, API design, UI/UX technologies, JDBC, Full</w:t>
+        <w:t>NoSQL, Redis, Apache Spark, Wordpress, Management, ES6, WebKit, project management, Bootstrap, JPA/Hibernate,</w:t>
       </w:r>
     </w:p>
     <w:p>
@@ -937,7 +937,7 @@
         <w:pStyle w:val="BodyText"/>
       </w:pPr>
       <w:r>
-        <w:t>Stack Developer, Software Engineering, Java, React, Banking/Financial Services, Java Web Services, Agile/Scrum,</w:t>
+        <w:t>Agile/Scrum, Structured Query Language (SQL), UI/UX, Java, Software Engineering, Full Stack Developer, Software</w:t>
       </w:r>
     </w:p>
     <w:p>
@@ -945,7 +945,7 @@
         <w:pStyle w:val="BodyText"/>
       </w:pPr>
       <w:r>
-        <w:t>Bootstrap, CRM</w:t>
+        <w:t>solutions, React JS, JDBC, Spring, Databases, Financial Services</w:t>
       </w:r>
     </w:p>
     <w:p>
@@ -1139,7 +1139,7 @@
         <w:rPr>
           <w:sz w:val="19"/>
         </w:rPr>
-        <w:t>Developed scalable Java microservices with React UI, enhancing user engagement by 30% and boosting throughput efficiency.</w:t>
+        <w:t>Engineered responsive React-based UI, enhancing user interaction by 30% and integrating seamlessly with Java microservices.</w:t>
       </w:r>
     </w:p>
     <w:p>
@@ -1161,7 +1161,7 @@
         <w:rPr>
           <w:sz w:val="19"/>
         </w:rPr>
-        <w:t>Designed high-performance Java backend APIs with responsive React frontends, ensuring data security and governance.</w:t>
+        <w:t>Architected secure Java backend APIs interfacing with React UI, ensuring high performance and data governance standards.</w:t>
       </w:r>
     </w:p>
     <w:p>
@@ -1183,7 +1183,7 @@
         <w:rPr>
           <w:sz w:val="19"/>
         </w:rPr>
-        <w:t>Engineered AI-driven features in React/Java stack, improving CRM automation by 40% and cutting client manual effort by 25%.</w:t>
+        <w:t>Implemented AI-driven automation using Java, cutting manual efforts by 25% and elevating application functionality.</w:t>
       </w:r>
     </w:p>
     <w:p>
@@ -1284,7 +1284,7 @@
         <w:rPr>
           <w:sz w:val="19"/>
         </w:rPr>
-        <w:t>Developed Java-based AI trading algorithms, increasing decision accuracy by 35% and raising operational efficiency by 40%.</w:t>
+        <w:t>Enhanced decision-making in trading systems by 35% through Java integration with React for intuitive client-side interfaces.</w:t>
       </w:r>
     </w:p>
     <w:p>
@@ -1306,7 +1306,7 @@
         <w:rPr>
           <w:sz w:val="19"/>
         </w:rPr>
-        <w:t>Optimized Java data processing pipelines to reduce latency by 50%, enhancing the response of financial applications.</w:t>
+        <w:t>Optimized Java-based data processing pipelines, cutting latency by 50% to advance real-time financial data handling.</w:t>
       </w:r>
     </w:p>
     <w:p>
@@ -1328,7 +1328,7 @@
         <w:rPr>
           <w:sz w:val="19"/>
         </w:rPr>
-        <w:t>Led a team in Agile practices, accelerating Java/React feature releases by 30%, improving product time-to-market.</w:t>
+        <w:t>Championed Agile methodologies to expedite Java/React feature rollouts, achieving a 30% quicker delivery timeline.</w:t>
       </w:r>
     </w:p>
     <w:p>
@@ -1348,167 +1348,9 @@
       </w:pPr>
       <w:r>
         <w:rPr>
-          <w:sz w:val="20"/>
-        </w:rPr>
-        <w:t>Deployed</w:t>
-      </w:r>
-      <w:r>
-        <w:rPr>
-          <w:spacing w:val="-2"/>
-          <w:sz w:val="20"/>
-        </w:rPr>
-        <w:t xml:space="preserve"> </w:t>
-      </w:r>
-      <w:r>
-        <w:rPr>
-          <w:sz w:val="20"/>
-        </w:rPr>
-        <w:t>end-to-end</w:t>
-      </w:r>
-      <w:r>
-        <w:rPr>
-          <w:spacing w:val="-1"/>
-          <w:sz w:val="20"/>
-        </w:rPr>
-        <w:t xml:space="preserve"> </w:t>
-      </w:r>
-      <w:r>
-        <w:rPr>
-          <w:sz w:val="20"/>
-        </w:rPr>
-        <w:t>scalable</w:t>
-      </w:r>
-      <w:r>
-        <w:rPr>
-          <w:spacing w:val="-1"/>
-          <w:sz w:val="20"/>
-        </w:rPr>
-        <w:t xml:space="preserve"> </w:t>
-      </w:r>
-      <w:r>
-        <w:rPr>
-          <w:sz w:val="20"/>
-        </w:rPr>
-        <w:t>backend</w:t>
-      </w:r>
-      <w:r>
-        <w:rPr>
-          <w:spacing w:val="-1"/>
-          <w:sz w:val="20"/>
-        </w:rPr>
-        <w:t xml:space="preserve"> </w:t>
-      </w:r>
-      <w:r>
-        <w:rPr>
-          <w:sz w:val="20"/>
-        </w:rPr>
-        <w:t>systems</w:t>
-      </w:r>
-      <w:r>
-        <w:rPr>
-          <w:spacing w:val="-1"/>
-          <w:sz w:val="20"/>
-        </w:rPr>
-        <w:t xml:space="preserve"> </w:t>
-      </w:r>
-      <w:r>
-        <w:rPr>
-          <w:sz w:val="20"/>
-        </w:rPr>
-        <w:t>for</w:t>
-      </w:r>
-      <w:r>
-        <w:rPr>
-          <w:spacing w:val="-1"/>
-          <w:sz w:val="20"/>
-        </w:rPr>
-        <w:t xml:space="preserve"> </w:t>
-      </w:r>
-      <w:r>
-        <w:rPr>
-          <w:sz w:val="20"/>
-        </w:rPr>
-        <w:t>fund</w:t>
-      </w:r>
-      <w:r>
-        <w:rPr>
-          <w:spacing w:val="-1"/>
-          <w:sz w:val="20"/>
-        </w:rPr>
-        <w:t xml:space="preserve"> </w:t>
-      </w:r>
-      <w:r>
-        <w:rPr>
-          <w:sz w:val="20"/>
-        </w:rPr>
-        <w:t>management</w:t>
-      </w:r>
-      <w:r>
-        <w:rPr>
-          <w:spacing w:val="-1"/>
-          <w:sz w:val="20"/>
-        </w:rPr>
-        <w:t xml:space="preserve"> - </w:t>
-      </w:r>
-      <w:r>
-        <w:rPr>
-          <w:sz w:val="20"/>
-        </w:rPr>
-        <w:t>strategy</w:t>
-      </w:r>
-      <w:r>
-        <w:rPr>
-          <w:spacing w:val="-1"/>
-          <w:sz w:val="20"/>
-        </w:rPr>
-        <w:t xml:space="preserve"> </w:t>
-      </w:r>
-      <w:r>
-        <w:rPr>
-          <w:sz w:val="20"/>
-        </w:rPr>
-        <w:t>execution,</w:t>
-      </w:r>
-      <w:r>
-        <w:rPr>
-          <w:spacing w:val="-1"/>
-          <w:sz w:val="20"/>
-        </w:rPr>
-        <w:t xml:space="preserve"> </w:t>
-      </w:r>
-      <w:r>
-        <w:rPr>
-          <w:sz w:val="20"/>
-        </w:rPr>
-        <w:t>optimizing</w:t>
-      </w:r>
-      <w:r>
-        <w:rPr>
-          <w:spacing w:val="-1"/>
-          <w:sz w:val="20"/>
-        </w:rPr>
-        <w:t xml:space="preserve"> </w:t>
-      </w:r>
-      <w:r>
-        <w:rPr>
-          <w:spacing w:val="-2"/>
-          <w:sz w:val="20"/>
-        </w:rPr>
-        <w:t>performance</w:t>
-      </w:r>
-      <w:r>
-        <w:rPr>
-          <w:spacing w:val="-2"/>
-          <w:sz w:val="20"/>
-        </w:rPr>
-        <w:t>,</w:t>
-      </w:r>
-      <w:r>
-        <w:rPr>
-          <w:spacing w:val="-2"/>
-          <w:sz w:val="20"/>
-        </w:rPr>
-        <w:t xml:space="preserve"> reliability</w:t>
+          <w:sz w:val="19"/>
+        </w:rPr>
+        <w:t>Deployed Java microservices architectures in fund management, enhancing system reliability and performance metrics.</w:t>
       </w:r>
     </w:p>
     <w:p>
@@ -1528,184 +1370,9 @@
       </w:pPr>
       <w:r>
         <w:rPr>
-          <w:sz w:val="20"/>
-        </w:rPr>
-        <w:t>Built</w:t>
-      </w:r>
-      <w:r>
-        <w:rPr>
-          <w:spacing w:val="-2"/>
-          <w:sz w:val="20"/>
-        </w:rPr>
-        <w:t xml:space="preserve"> </w:t>
-      </w:r>
-      <w:r>
-        <w:rPr>
-          <w:sz w:val="20"/>
-        </w:rPr>
-        <w:t>internal</w:t>
-      </w:r>
-      <w:r>
-        <w:rPr>
-          <w:spacing w:val="-1"/>
-          <w:sz w:val="20"/>
-        </w:rPr>
-        <w:t xml:space="preserve"> </w:t>
-      </w:r>
-      <w:r>
-        <w:rPr>
-          <w:sz w:val="20"/>
-        </w:rPr>
-        <w:t>tooling</w:t>
-      </w:r>
-      <w:r>
-        <w:rPr>
-          <w:spacing w:val="-2"/>
-          <w:sz w:val="20"/>
-        </w:rPr>
-        <w:t xml:space="preserve">, </w:t>
-      </w:r>
-      <w:r>
-        <w:rPr>
-          <w:sz w:val="20"/>
-        </w:rPr>
-        <w:t>automation</w:t>
-      </w:r>
-      <w:r>
-        <w:rPr>
-          <w:spacing w:val="-2"/>
-          <w:sz w:val="20"/>
-        </w:rPr>
-        <w:t xml:space="preserve"> </w:t>
-      </w:r>
-      <w:r>
-        <w:rPr>
-          <w:sz w:val="20"/>
-        </w:rPr>
-        <w:t>scripts</w:t>
-      </w:r>
-      <w:r>
-        <w:rPr>
-          <w:spacing w:val="-1"/>
-          <w:sz w:val="20"/>
-        </w:rPr>
-        <w:t xml:space="preserve"> </w:t>
-      </w:r>
-      <w:r>
-        <w:rPr>
-          <w:sz w:val="20"/>
-        </w:rPr>
-        <w:t>enhanc</w:t>
-      </w:r>
-      <w:r>
-        <w:rPr>
-          <w:sz w:val="20"/>
-        </w:rPr>
-        <w:t>ing</w:t>
-      </w:r>
-      <w:r>
-        <w:rPr>
-          <w:spacing w:val="-1"/>
-          <w:sz w:val="20"/>
-        </w:rPr>
-        <w:t xml:space="preserve"> </w:t>
-      </w:r>
-      <w:r>
-        <w:rPr>
-          <w:sz w:val="20"/>
-        </w:rPr>
-        <w:t>engineering</w:t>
-      </w:r>
-      <w:r>
-        <w:rPr>
-          <w:spacing w:val="-2"/>
-          <w:sz w:val="20"/>
-        </w:rPr>
-        <w:t xml:space="preserve"> </w:t>
-      </w:r>
-      <w:r>
-        <w:rPr>
-          <w:sz w:val="20"/>
-        </w:rPr>
-        <w:t>productivity</w:t>
-      </w:r>
-      <w:r>
-        <w:rPr>
-          <w:sz w:val="20"/>
-        </w:rPr>
-        <w:t xml:space="preserve"> by 50%</w:t>
-      </w:r>
-      <w:r>
-        <w:rPr>
-          <w:sz w:val="20"/>
-        </w:rPr>
-        <w:t>,</w:t>
-      </w:r>
-      <w:r>
-        <w:rPr>
-          <w:spacing w:val="-1"/>
-          <w:sz w:val="20"/>
-        </w:rPr>
-        <w:t xml:space="preserve"> </w:t>
-      </w:r>
-      <w:r>
-        <w:rPr>
-          <w:sz w:val="20"/>
-        </w:rPr>
-        <w:t>reducing</w:t>
-      </w:r>
-      <w:r>
-        <w:rPr>
-          <w:spacing w:val="-2"/>
-          <w:sz w:val="20"/>
-        </w:rPr>
-        <w:t xml:space="preserve"> </w:t>
-      </w:r>
-      <w:r>
-        <w:rPr>
-          <w:sz w:val="20"/>
-        </w:rPr>
-        <w:t>manual</w:t>
-      </w:r>
-      <w:r>
-        <w:rPr>
-          <w:spacing w:val="-1"/>
-          <w:sz w:val="20"/>
-        </w:rPr>
-        <w:t xml:space="preserve"> </w:t>
-      </w:r>
-      <w:r>
-        <w:rPr>
-          <w:sz w:val="20"/>
-        </w:rPr>
-        <w:t>intervention</w:t>
-      </w:r>
-      <w:r>
-        <w:rPr>
-          <w:spacing w:val="-2"/>
-          <w:sz w:val="20"/>
-        </w:rPr>
-        <w:t xml:space="preserve"> </w:t>
-      </w:r>
-      <w:r>
-        <w:rPr>
-          <w:sz w:val="20"/>
-        </w:rPr>
-        <w:t>by</w:t>
-      </w:r>
-      <w:r>
-        <w:rPr>
-          <w:spacing w:val="-1"/>
-          <w:sz w:val="20"/>
-        </w:rPr>
-        <w:t xml:space="preserve"> </w:t>
-      </w:r>
-      <w:r>
-        <w:rPr>
-          <w:spacing w:val="-4"/>
-          <w:sz w:val="20"/>
-        </w:rPr>
-        <w:t>45%</w:t>
+          <w:sz w:val="19"/>
+        </w:rPr>
+        <w:t>Crafted Java automation scripts to streamline development processes, boosting productivity by 50% and reducing errors.</w:t>
       </w:r>
     </w:p>
     <w:p>
@@ -1785,7 +1452,7 @@
         <w:rPr>
           <w:sz w:val="19"/>
         </w:rPr>
-        <w:t>Deployed React-based SaaS architecture, ensuring 99.9% uptime and delivering functional prototypes within 3 months.</w:t>
+        <w:t>Developed a scalable SaaS solution using React and Java, delivering prototype in 3 months; ensured 99.9% system uptime.</w:t>
       </w:r>
     </w:p>
     <w:p>
@@ -1807,7 +1474,7 @@
         <w:rPr>
           <w:sz w:val="19"/>
         </w:rPr>
-        <w:t>Engineered Spring Boot Java microservices to manage real-time data, supporting $1M+ transactions and onboarding clients.</w:t>
+        <w:t>Created a Java-based order processing system with React integration, supporting $1M+ in financial transactions efficiently.</w:t>
       </w:r>
     </w:p>
     <w:p>
@@ -1835,7 +1502,7 @@
         <w:rPr>
           <w:sz w:val="19"/>
         </w:rPr>
-        <w:t>Integrating AI in React applications, boosted user engagement by 25% and reduced support inquiries by 40% through insights.</w:t>
+        <w:t>Integrated advanced AI models with React interfaces, enhancing client interaction and reducing support inquiries by 40%.</w:t>
       </w:r>
     </w:p>
     <w:p>
@@ -1856,192 +1523,9 @@
       </w:pPr>
       <w:r>
         <w:rPr>
-          <w:sz w:val="20"/>
-        </w:rPr>
-        <w:lastRenderedPageBreak/>
-        <w:t>Developed</w:t>
-      </w:r>
-      <w:r>
-        <w:rPr>
-          <w:spacing w:val="-13"/>
-          <w:sz w:val="20"/>
-        </w:rPr>
-        <w:t xml:space="preserve"> </w:t>
-      </w:r>
-      <w:r>
-        <w:rPr>
-          <w:sz w:val="20"/>
-        </w:rPr>
-        <w:t>AI-powered</w:t>
-      </w:r>
-      <w:r>
-        <w:rPr>
-          <w:spacing w:val="-1"/>
-          <w:sz w:val="20"/>
-        </w:rPr>
-        <w:t xml:space="preserve"> </w:t>
-      </w:r>
-      <w:r>
-        <w:rPr>
-          <w:sz w:val="20"/>
-        </w:rPr>
-        <w:t>dynamic</w:t>
-      </w:r>
-      <w:r>
-        <w:rPr>
-          <w:spacing w:val="-2"/>
-          <w:sz w:val="20"/>
-        </w:rPr>
-        <w:t xml:space="preserve"> </w:t>
-      </w:r>
-      <w:r>
-        <w:rPr>
-          <w:sz w:val="20"/>
-        </w:rPr>
-        <w:t>pricing</w:t>
-      </w:r>
-      <w:r>
-        <w:rPr>
-          <w:sz w:val="20"/>
-        </w:rPr>
-        <w:t xml:space="preserve"> models</w:t>
-      </w:r>
-      <w:r>
-        <w:rPr>
-          <w:sz w:val="20"/>
-        </w:rPr>
-        <w:t>,</w:t>
-      </w:r>
-      <w:r>
-        <w:rPr>
-          <w:spacing w:val="-2"/>
-          <w:sz w:val="20"/>
-        </w:rPr>
-        <w:t xml:space="preserve"> </w:t>
-      </w:r>
-      <w:r>
-        <w:rPr>
-          <w:sz w:val="20"/>
-        </w:rPr>
-        <w:t>increasing</w:t>
-      </w:r>
-      <w:r>
-        <w:rPr>
-          <w:spacing w:val="-1"/>
-          <w:sz w:val="20"/>
-        </w:rPr>
-        <w:t xml:space="preserve"> </w:t>
-      </w:r>
-      <w:r>
-        <w:rPr>
-          <w:sz w:val="20"/>
-        </w:rPr>
-        <w:t>client</w:t>
-      </w:r>
-      <w:r>
-        <w:rPr>
-          <w:spacing w:val="-2"/>
-          <w:sz w:val="20"/>
-        </w:rPr>
-        <w:t xml:space="preserve"> </w:t>
-      </w:r>
-      <w:r>
-        <w:rPr>
-          <w:sz w:val="20"/>
-        </w:rPr>
-        <w:t>revenue</w:t>
-      </w:r>
-      <w:r>
-        <w:rPr>
-          <w:spacing w:val="-2"/>
-          <w:sz w:val="20"/>
-        </w:rPr>
-        <w:t xml:space="preserve"> </w:t>
-      </w:r>
-      <w:r>
-        <w:rPr>
-          <w:sz w:val="20"/>
-        </w:rPr>
-        <w:t>by</w:t>
-      </w:r>
-      <w:r>
-        <w:rPr>
-          <w:spacing w:val="-1"/>
-          <w:sz w:val="20"/>
-        </w:rPr>
-        <w:t xml:space="preserve"> </w:t>
-      </w:r>
-      <w:r>
-        <w:rPr>
-          <w:sz w:val="20"/>
-        </w:rPr>
-        <w:t>30%</w:t>
-      </w:r>
-      <w:r>
-        <w:rPr>
-          <w:spacing w:val="-2"/>
-          <w:sz w:val="20"/>
-        </w:rPr>
-        <w:t xml:space="preserve"> </w:t>
-      </w:r>
-      <w:r>
-        <w:rPr>
-          <w:sz w:val="20"/>
-        </w:rPr>
-        <w:t>through</w:t>
-      </w:r>
-      <w:r>
-        <w:rPr>
-          <w:spacing w:val="-2"/>
-          <w:sz w:val="20"/>
-        </w:rPr>
-        <w:t xml:space="preserve"> </w:t>
-      </w:r>
-      <w:r>
-        <w:rPr>
-          <w:sz w:val="20"/>
-        </w:rPr>
-        <w:t>personalized</w:t>
-      </w:r>
-      <w:r>
-        <w:rPr>
-          <w:spacing w:val="-1"/>
-          <w:sz w:val="20"/>
-        </w:rPr>
-        <w:t xml:space="preserve"> </w:t>
-      </w:r>
-      <w:r>
-        <w:rPr>
-          <w:sz w:val="20"/>
-        </w:rPr>
-        <w:t>displays,</w:t>
-      </w:r>
-      <w:r>
-        <w:rPr>
-          <w:spacing w:val="-2"/>
-          <w:sz w:val="20"/>
-        </w:rPr>
-        <w:t xml:space="preserve"> </w:t>
-      </w:r>
-      <w:r>
-        <w:rPr>
-          <w:sz w:val="20"/>
-        </w:rPr>
-        <w:t>order</w:t>
-      </w:r>
-      <w:r>
-        <w:rPr>
-          <w:spacing w:val="-1"/>
-          <w:sz w:val="20"/>
-        </w:rPr>
-        <w:t xml:space="preserve"> </w:t>
-      </w:r>
-      <w:r>
-        <w:rPr>
-          <w:spacing w:val="-2"/>
-          <w:sz w:val="20"/>
-        </w:rPr>
-        <w:t>flows</w:t>
+          <w:sz w:val="19"/>
+        </w:rPr>
+        <w:t>Implemented dynamic pricing algorithms using Java, boosting client sales by 30% and transforming user order experiences.</w:t>
       </w:r>
     </w:p>
     <w:p>
@@ -2061,40 +1545,9 @@
       </w:pPr>
       <w:r>
         <w:rPr>
-          <w:sz w:val="20"/>
-        </w:rPr>
-        <w:t>Built a modular microservices-based infrastructure</w:t>
-      </w:r>
-      <w:r>
-        <w:rPr>
-          <w:sz w:val="20"/>
-        </w:rPr>
-        <w:t>,</w:t>
-      </w:r>
-      <w:r>
-        <w:rPr>
-          <w:sz w:val="20"/>
-        </w:rPr>
-        <w:t xml:space="preserve"> accelerating feature releases by 50% and </w:t>
-      </w:r>
-      <w:r>
-        <w:rPr>
-          <w:sz w:val="20"/>
-        </w:rPr>
-        <w:t xml:space="preserve">enabling </w:t>
-      </w:r>
-      <w:r>
-        <w:rPr>
-          <w:sz w:val="20"/>
-        </w:rPr>
-        <w:t xml:space="preserve">rapid product </w:t>
-      </w:r>
-      <w:r>
-        <w:rPr>
-          <w:spacing w:val="-2"/>
-          <w:sz w:val="20"/>
-        </w:rPr>
-        <w:t>iteration</w:t>
+          <w:sz w:val="19"/>
+        </w:rPr>
+        <w:t>Established Java-based microservices for rapid app development, speeding up feature releases by 50%, and fostering innovation.</w:t>
       </w:r>
     </w:p>
     <w:p>
@@ -2114,182 +1567,9 @@
       </w:pPr>
       <w:r>
         <w:rPr>
-          <w:sz w:val="20"/>
-        </w:rPr>
-        <w:t>Led</w:t>
-      </w:r>
-      <w:r>
-        <w:rPr>
-          <w:spacing w:val="-2"/>
-          <w:sz w:val="20"/>
-        </w:rPr>
-        <w:t xml:space="preserve"> </w:t>
-      </w:r>
-      <w:r>
-        <w:rPr>
-          <w:sz w:val="20"/>
-        </w:rPr>
-        <w:t>full</w:t>
-      </w:r>
-      <w:r>
-        <w:rPr>
-          <w:sz w:val="20"/>
-        </w:rPr>
-        <w:t>-</w:t>
-      </w:r>
-      <w:r>
-        <w:rPr>
-          <w:sz w:val="20"/>
-        </w:rPr>
-        <w:t>stack</w:t>
-      </w:r>
-      <w:r>
-        <w:rPr>
-          <w:spacing w:val="-2"/>
-          <w:sz w:val="20"/>
-        </w:rPr>
-        <w:t xml:space="preserve"> </w:t>
-      </w:r>
-      <w:r>
-        <w:rPr>
-          <w:sz w:val="20"/>
-        </w:rPr>
-        <w:t>development</w:t>
-      </w:r>
-      <w:r>
-        <w:rPr>
-          <w:spacing w:val="-1"/>
-          <w:sz w:val="20"/>
-        </w:rPr>
-        <w:t xml:space="preserve"> </w:t>
-      </w:r>
-      <w:r>
-        <w:rPr>
-          <w:sz w:val="20"/>
-        </w:rPr>
-        <w:t>using</w:t>
-      </w:r>
-      <w:r>
-        <w:rPr>
-          <w:spacing w:val="-2"/>
-          <w:sz w:val="20"/>
-        </w:rPr>
-        <w:t xml:space="preserve"> </w:t>
-      </w:r>
-      <w:r>
-        <w:rPr>
-          <w:sz w:val="20"/>
-        </w:rPr>
-        <w:t>React</w:t>
-      </w:r>
-      <w:r>
-        <w:rPr>
-          <w:sz w:val="20"/>
-        </w:rPr>
-        <w:t>,</w:t>
-      </w:r>
-      <w:r>
-        <w:rPr>
-          <w:sz w:val="20"/>
-        </w:rPr>
-        <w:t xml:space="preserve"> </w:t>
-      </w:r>
-      <w:r>
-        <w:rPr>
-          <w:sz w:val="20"/>
-        </w:rPr>
-        <w:t>Nextjs</w:t>
-      </w:r>
-      <w:r>
-        <w:rPr>
-          <w:sz w:val="20"/>
-        </w:rPr>
-        <w:t xml:space="preserve">, </w:t>
-      </w:r>
-      <w:r>
-        <w:rPr>
-          <w:sz w:val="20"/>
-        </w:rPr>
-        <w:t>delivering</w:t>
-      </w:r>
-      <w:r>
-        <w:rPr>
-          <w:spacing w:val="-2"/>
-          <w:sz w:val="20"/>
-        </w:rPr>
-        <w:t xml:space="preserve"> </w:t>
-      </w:r>
-      <w:r>
-        <w:rPr>
-          <w:sz w:val="20"/>
-        </w:rPr>
-        <w:t>a</w:t>
-      </w:r>
-      <w:r>
-        <w:rPr>
-          <w:sz w:val="20"/>
-        </w:rPr>
-        <w:t xml:space="preserve"> seamless</w:t>
-      </w:r>
-      <w:r>
-        <w:rPr>
-          <w:spacing w:val="-1"/>
-          <w:sz w:val="20"/>
-        </w:rPr>
-        <w:t xml:space="preserve"> </w:t>
-      </w:r>
-      <w:r>
-        <w:rPr>
-          <w:sz w:val="20"/>
-        </w:rPr>
-        <w:t>omnichannel</w:t>
-      </w:r>
-      <w:r>
-        <w:rPr>
-          <w:spacing w:val="-2"/>
-          <w:sz w:val="20"/>
-        </w:rPr>
-        <w:t xml:space="preserve"> </w:t>
-      </w:r>
-      <w:r>
-        <w:rPr>
-          <w:sz w:val="20"/>
-        </w:rPr>
-        <w:t>customer</w:t>
-      </w:r>
-      <w:r>
-        <w:rPr>
-          <w:spacing w:val="-2"/>
-          <w:sz w:val="20"/>
-        </w:rPr>
-        <w:t xml:space="preserve"> </w:t>
-      </w:r>
-      <w:r>
-        <w:rPr>
-          <w:sz w:val="20"/>
-        </w:rPr>
-        <w:t>engagement</w:t>
-      </w:r>
-      <w:r>
-        <w:rPr>
-          <w:spacing w:val="-1"/>
-          <w:sz w:val="20"/>
-        </w:rPr>
-        <w:t xml:space="preserve"> </w:t>
-      </w:r>
-      <w:r>
-        <w:rPr>
-          <w:spacing w:val="-2"/>
-          <w:sz w:val="20"/>
-        </w:rPr>
-        <w:t>platform</w:t>
-      </w:r>
-      <w:r>
-        <w:rPr>
-          <w:spacing w:val="-2"/>
-          <w:sz w:val="20"/>
-        </w:rPr>
-        <w:t xml:space="preserve"> experience</w:t>
+          <w:sz w:val="19"/>
+        </w:rPr>
+        <w:t>Delivered omnichannel CRM platforms using React/Java, significantly improving customer engagement and satisfaction.</w:t>
       </w:r>
     </w:p>
     <w:p>
@@ -2375,7 +1655,7 @@
         <w:rPr>
           <w:sz w:val="19"/>
         </w:rPr>
-        <w:t>Implemented Java-based AI sales tools, driving a 50% increase in revenue for a $40M business by optimizing growth strategies.</w:t>
+        <w:t>Devised AI strategies for CRM optimization, leveraging predictive analytics to drive 50% revenue growth in target markets.</w:t>
       </w:r>
     </w:p>
     <w:p>
@@ -2397,7 +1677,7 @@
         <w:rPr>
           <w:sz w:val="19"/>
         </w:rPr>
-        <w:t>Leveraged predictive analytics with Java to design an AI sales plan, maximizing ROI by aligning with seasonal trends.</w:t>
+        <w:t>Architected AI strategies using Java-based analytics tools, optimizing sales and marketing, achieving a 50% ROI boost.</w:t>
       </w:r>
     </w:p>
     <w:p>
@@ -2417,205 +1697,9 @@
       </w:pPr>
       <w:r>
         <w:rPr>
-          <w:sz w:val="20"/>
-        </w:rPr>
-        <w:t>Managed</w:t>
-      </w:r>
-      <w:r>
-        <w:rPr>
-          <w:spacing w:val="-2"/>
-          <w:sz w:val="20"/>
-        </w:rPr>
-        <w:t xml:space="preserve"> </w:t>
-      </w:r>
-      <w:r>
-        <w:rPr>
-          <w:sz w:val="20"/>
-        </w:rPr>
-        <w:t>end-to-end</w:t>
-      </w:r>
-      <w:r>
-        <w:rPr>
-          <w:spacing w:val="-1"/>
-          <w:sz w:val="20"/>
-        </w:rPr>
-        <w:t xml:space="preserve"> </w:t>
-      </w:r>
-      <w:r>
-        <w:rPr>
-          <w:sz w:val="20"/>
-        </w:rPr>
-        <w:t>product</w:t>
-      </w:r>
-      <w:r>
-        <w:rPr>
-          <w:spacing w:val="-1"/>
-          <w:sz w:val="20"/>
-        </w:rPr>
-        <w:t xml:space="preserve"> </w:t>
-      </w:r>
-      <w:r>
-        <w:rPr>
-          <w:sz w:val="20"/>
-        </w:rPr>
-        <w:t>lifecycle</w:t>
-      </w:r>
-      <w:r>
-        <w:rPr>
-          <w:spacing w:val="-1"/>
-          <w:sz w:val="20"/>
-        </w:rPr>
-        <w:t xml:space="preserve"> </w:t>
-      </w:r>
-      <w:r>
-        <w:rPr>
-          <w:sz w:val="20"/>
-        </w:rPr>
-        <w:t>for</w:t>
-      </w:r>
-      <w:r>
-        <w:rPr>
-          <w:spacing w:val="-1"/>
-          <w:sz w:val="20"/>
-        </w:rPr>
-        <w:t xml:space="preserve"> </w:t>
-      </w:r>
-      <w:r>
-        <w:rPr>
-          <w:sz w:val="20"/>
-        </w:rPr>
-        <w:t>43</w:t>
-      </w:r>
-      <w:r>
-        <w:rPr>
-          <w:spacing w:val="-1"/>
-          <w:sz w:val="20"/>
-        </w:rPr>
-        <w:t xml:space="preserve"> </w:t>
-      </w:r>
-      <w:r>
-        <w:rPr>
-          <w:sz w:val="20"/>
-        </w:rPr>
-        <w:t>SKUs,</w:t>
-      </w:r>
-      <w:r>
-        <w:rPr>
-          <w:spacing w:val="-2"/>
-          <w:sz w:val="20"/>
-        </w:rPr>
-        <w:t xml:space="preserve"> </w:t>
-      </w:r>
-      <w:r>
-        <w:rPr>
-          <w:sz w:val="20"/>
-        </w:rPr>
-        <w:t>driving</w:t>
-      </w:r>
-      <w:r>
-        <w:rPr>
-          <w:spacing w:val="-1"/>
-          <w:sz w:val="20"/>
-        </w:rPr>
-        <w:t xml:space="preserve"> </w:t>
-      </w:r>
-      <w:r>
-        <w:rPr>
-          <w:sz w:val="20"/>
-        </w:rPr>
-        <w:t>$75M</w:t>
-      </w:r>
-      <w:r>
-        <w:rPr>
-          <w:spacing w:val="-1"/>
-          <w:sz w:val="20"/>
-        </w:rPr>
-        <w:t xml:space="preserve"> </w:t>
-      </w:r>
-      <w:r>
-        <w:rPr>
-          <w:sz w:val="20"/>
-        </w:rPr>
-        <w:t>in</w:t>
-      </w:r>
-      <w:r>
-        <w:rPr>
-          <w:spacing w:val="-12"/>
-          <w:sz w:val="20"/>
-        </w:rPr>
-        <w:t xml:space="preserve"> </w:t>
-      </w:r>
-      <w:r>
-        <w:rPr>
-          <w:sz w:val="20"/>
-        </w:rPr>
-        <w:t>Amazon</w:t>
-      </w:r>
-      <w:r>
-        <w:rPr>
-          <w:spacing w:val="-1"/>
-          <w:sz w:val="20"/>
-        </w:rPr>
-        <w:t xml:space="preserve"> </w:t>
-      </w:r>
-      <w:r>
-        <w:rPr>
-          <w:sz w:val="20"/>
-        </w:rPr>
-        <w:t>revenue,</w:t>
-      </w:r>
-      <w:r>
-        <w:rPr>
-          <w:spacing w:val="-1"/>
-          <w:sz w:val="20"/>
-        </w:rPr>
-        <w:t xml:space="preserve"> </w:t>
-      </w:r>
-      <w:r>
-        <w:rPr>
-          <w:sz w:val="20"/>
-        </w:rPr>
-        <w:t>optimiz</w:t>
-      </w:r>
-      <w:r>
-        <w:rPr>
-          <w:sz w:val="20"/>
-        </w:rPr>
-        <w:t>e</w:t>
-      </w:r>
-      <w:r>
-        <w:rPr>
-          <w:spacing w:val="-1"/>
-          <w:sz w:val="20"/>
-        </w:rPr>
-        <w:t xml:space="preserve"> </w:t>
-      </w:r>
-      <w:r>
-        <w:rPr>
-          <w:sz w:val="20"/>
-        </w:rPr>
-        <w:t>pricing,</w:t>
-      </w:r>
-      <w:r>
-        <w:rPr>
-          <w:spacing w:val="-1"/>
-          <w:sz w:val="20"/>
-        </w:rPr>
-        <w:t xml:space="preserve"> </w:t>
-      </w:r>
-      <w:r>
-        <w:rPr>
-          <w:spacing w:val="-1"/>
-          <w:sz w:val="20"/>
-        </w:rPr>
-        <w:t xml:space="preserve">inventory, </w:t>
-      </w:r>
-      <w:r>
-        <w:rPr>
-          <w:spacing w:val="-2"/>
-          <w:sz w:val="20"/>
-        </w:rPr>
-        <w:t>operations</w:t>
+          <w:sz w:val="19"/>
+        </w:rPr>
+        <w:t>Managed 43 SKU lifecycle using Java-driven analytics, optimizing inventory for $75M in revenue, enhancing operational efficiency.</w:t>
       </w:r>
     </w:p>
     <w:p>
@@ -2635,180 +1719,9 @@
       </w:pPr>
       <w:r>
         <w:rPr>
-          <w:sz w:val="20"/>
-        </w:rPr>
-        <w:t>Integrated</w:t>
-      </w:r>
-      <w:r>
-        <w:rPr>
-          <w:spacing w:val="-13"/>
-          <w:sz w:val="20"/>
-        </w:rPr>
-        <w:t xml:space="preserve"> </w:t>
-      </w:r>
-      <w:r>
-        <w:rPr>
-          <w:sz w:val="20"/>
-        </w:rPr>
-        <w:t>AI-based</w:t>
-      </w:r>
-      <w:r>
-        <w:rPr>
-          <w:spacing w:val="-1"/>
-          <w:sz w:val="20"/>
-        </w:rPr>
-        <w:t xml:space="preserve"> </w:t>
-      </w:r>
-      <w:r>
-        <w:rPr>
-          <w:sz w:val="20"/>
-        </w:rPr>
-        <w:t>supply</w:t>
-      </w:r>
-      <w:r>
-        <w:rPr>
-          <w:spacing w:val="-2"/>
-          <w:sz w:val="20"/>
-        </w:rPr>
-        <w:t xml:space="preserve"> </w:t>
-      </w:r>
-      <w:r>
-        <w:rPr>
-          <w:sz w:val="20"/>
-        </w:rPr>
-        <w:t>chain</w:t>
-      </w:r>
-      <w:r>
-        <w:rPr>
-          <w:spacing w:val="-1"/>
-          <w:sz w:val="20"/>
-        </w:rPr>
-        <w:t xml:space="preserve"> </w:t>
-      </w:r>
-      <w:r>
-        <w:rPr>
-          <w:sz w:val="20"/>
-        </w:rPr>
-        <w:t>analytics,</w:t>
-      </w:r>
-      <w:r>
-        <w:rPr>
-          <w:spacing w:val="-1"/>
-          <w:sz w:val="20"/>
-        </w:rPr>
-        <w:t xml:space="preserve"> </w:t>
-      </w:r>
-      <w:r>
-        <w:rPr>
-          <w:sz w:val="20"/>
-        </w:rPr>
-        <w:t>ensuring</w:t>
-      </w:r>
-      <w:r>
-        <w:rPr>
-          <w:spacing w:val="-2"/>
-          <w:sz w:val="20"/>
-        </w:rPr>
-        <w:t xml:space="preserve"> </w:t>
-      </w:r>
-      <w:r>
-        <w:rPr>
-          <w:sz w:val="20"/>
-        </w:rPr>
-        <w:t>COVID-resilient</w:t>
-      </w:r>
-      <w:r>
-        <w:rPr>
-          <w:spacing w:val="-1"/>
-          <w:sz w:val="20"/>
-        </w:rPr>
-        <w:t xml:space="preserve"> </w:t>
-      </w:r>
-      <w:r>
-        <w:rPr>
-          <w:sz w:val="20"/>
-        </w:rPr>
-        <w:t>logistics,</w:t>
-      </w:r>
-      <w:r>
-        <w:rPr>
-          <w:spacing w:val="-2"/>
-          <w:sz w:val="20"/>
-        </w:rPr>
-        <w:t xml:space="preserve"> </w:t>
-      </w:r>
-      <w:r>
-        <w:rPr>
-          <w:spacing w:val="-2"/>
-          <w:sz w:val="20"/>
-        </w:rPr>
-        <w:t>reduce delays</w:t>
-      </w:r>
-      <w:r>
-        <w:rPr>
-          <w:spacing w:val="-2"/>
-          <w:sz w:val="20"/>
-        </w:rPr>
-        <w:t>,</w:t>
-      </w:r>
-      <w:r>
-        <w:rPr>
-          <w:spacing w:val="-2"/>
-          <w:sz w:val="20"/>
-        </w:rPr>
-        <w:t xml:space="preserve"> </w:t>
-      </w:r>
-      <w:r>
-        <w:rPr>
-          <w:sz w:val="20"/>
-        </w:rPr>
-        <w:t>contribut</w:t>
-      </w:r>
-      <w:r>
-        <w:rPr>
-          <w:sz w:val="20"/>
-        </w:rPr>
-        <w:t>e</w:t>
-      </w:r>
-      <w:r>
-        <w:rPr>
-          <w:spacing w:val="-2"/>
-          <w:sz w:val="20"/>
-        </w:rPr>
-        <w:t xml:space="preserve"> </w:t>
-      </w:r>
-      <w:r>
-        <w:rPr>
-          <w:sz w:val="20"/>
-        </w:rPr>
-        <w:t>$10M</w:t>
-      </w:r>
-      <w:r>
-        <w:rPr>
-          <w:spacing w:val="-1"/>
-          <w:sz w:val="20"/>
-        </w:rPr>
-        <w:t xml:space="preserve"> </w:t>
-      </w:r>
-      <w:r>
-        <w:rPr>
-          <w:sz w:val="20"/>
-        </w:rPr>
-        <w:t>global</w:t>
-      </w:r>
-      <w:r>
-        <w:rPr>
-          <w:spacing w:val="-1"/>
-          <w:sz w:val="20"/>
-        </w:rPr>
-        <w:t xml:space="preserve"> </w:t>
-      </w:r>
-      <w:r>
-        <w:rPr>
-          <w:spacing w:val="-2"/>
-          <w:sz w:val="20"/>
-        </w:rPr>
-        <w:t>revenue</w:t>
+          <w:sz w:val="19"/>
+        </w:rPr>
+        <w:t>Integrated AI supply chain analytics with Java API systems, ensuring robust logistics floes that generate $10M in revenue.</w:t>
       </w:r>
     </w:p>
     <w:p>
@@ -2828,196 +1741,9 @@
       </w:pPr>
       <w:r>
         <w:rPr>
-          <w:sz w:val="20"/>
-        </w:rPr>
-        <w:t>Partnered</w:t>
-      </w:r>
-      <w:r>
-        <w:rPr>
-          <w:spacing w:val="-2"/>
-          <w:sz w:val="20"/>
-        </w:rPr>
-        <w:t xml:space="preserve"> </w:t>
-      </w:r>
-      <w:r>
-        <w:rPr>
-          <w:sz w:val="20"/>
-        </w:rPr>
-        <w:t>with</w:t>
-      </w:r>
-      <w:r>
-        <w:rPr>
-          <w:spacing w:val="-1"/>
-          <w:sz w:val="20"/>
-        </w:rPr>
-        <w:t xml:space="preserve"> </w:t>
-      </w:r>
-      <w:r>
-        <w:rPr>
-          <w:sz w:val="20"/>
-        </w:rPr>
-        <w:t>executive</w:t>
-      </w:r>
-      <w:r>
-        <w:rPr>
-          <w:spacing w:val="-2"/>
-          <w:sz w:val="20"/>
-        </w:rPr>
-        <w:t xml:space="preserve"> </w:t>
-      </w:r>
-      <w:r>
-        <w:rPr>
-          <w:sz w:val="20"/>
-        </w:rPr>
-        <w:t>leadership</w:t>
-      </w:r>
-      <w:r>
-        <w:rPr>
-          <w:spacing w:val="-1"/>
-          <w:sz w:val="20"/>
-        </w:rPr>
-        <w:t xml:space="preserve"> </w:t>
-      </w:r>
-      <w:r>
-        <w:rPr>
-          <w:sz w:val="20"/>
-        </w:rPr>
-        <w:t>and</w:t>
-      </w:r>
-      <w:r>
-        <w:rPr>
-          <w:spacing w:val="-1"/>
-          <w:sz w:val="20"/>
-        </w:rPr>
-        <w:t xml:space="preserve"> </w:t>
-      </w:r>
-      <w:r>
-        <w:rPr>
-          <w:sz w:val="20"/>
-        </w:rPr>
-        <w:t>cross-functional</w:t>
-      </w:r>
-      <w:r>
-        <w:rPr>
-          <w:spacing w:val="-2"/>
-          <w:sz w:val="20"/>
-        </w:rPr>
-        <w:t xml:space="preserve"> </w:t>
-      </w:r>
-      <w:r>
-        <w:rPr>
-          <w:sz w:val="20"/>
-        </w:rPr>
-        <w:t>teams,</w:t>
-      </w:r>
-      <w:r>
-        <w:rPr>
-          <w:spacing w:val="-1"/>
-          <w:sz w:val="20"/>
-        </w:rPr>
-        <w:t xml:space="preserve"> </w:t>
-      </w:r>
-      <w:r>
-        <w:rPr>
-          <w:sz w:val="20"/>
-        </w:rPr>
-        <w:t>present</w:t>
-      </w:r>
-      <w:r>
-        <w:rPr>
-          <w:sz w:val="20"/>
-        </w:rPr>
-        <w:t xml:space="preserve">ed data-driven </w:t>
-      </w:r>
-      <w:r>
-        <w:rPr>
-          <w:sz w:val="20"/>
-        </w:rPr>
-        <w:t>AI</w:t>
-      </w:r>
-      <w:r>
-        <w:rPr>
-          <w:spacing w:val="-1"/>
-          <w:sz w:val="20"/>
-        </w:rPr>
-        <w:t xml:space="preserve"> </w:t>
-      </w:r>
-      <w:r>
-        <w:rPr>
-          <w:sz w:val="20"/>
-        </w:rPr>
-        <w:t>strategy</w:t>
-      </w:r>
-      <w:r>
-        <w:rPr>
-          <w:spacing w:val="-2"/>
-          <w:sz w:val="20"/>
-        </w:rPr>
-        <w:t xml:space="preserve"> </w:t>
-      </w:r>
-      <w:r>
-        <w:rPr>
-          <w:sz w:val="20"/>
-        </w:rPr>
-        <w:t>insights</w:t>
-      </w:r>
-      <w:r>
-        <w:rPr>
-          <w:spacing w:val="-1"/>
-          <w:sz w:val="20"/>
-        </w:rPr>
-        <w:t xml:space="preserve"> </w:t>
-      </w:r>
-      <w:r>
-        <w:rPr>
-          <w:sz w:val="20"/>
-        </w:rPr>
-        <w:t>to</w:t>
-      </w:r>
-      <w:r>
-        <w:rPr>
-          <w:spacing w:val="-1"/>
-          <w:sz w:val="20"/>
-        </w:rPr>
-        <w:t xml:space="preserve"> </w:t>
-      </w:r>
-      <w:r>
-        <w:rPr>
-          <w:sz w:val="20"/>
-        </w:rPr>
-        <w:t>the</w:t>
-      </w:r>
-      <w:r>
-        <w:rPr>
-          <w:spacing w:val="-2"/>
-          <w:sz w:val="20"/>
-        </w:rPr>
-        <w:t xml:space="preserve"> </w:t>
-      </w:r>
-      <w:r>
-        <w:rPr>
-          <w:sz w:val="20"/>
-        </w:rPr>
-        <w:t>CEO</w:t>
-      </w:r>
-      <w:r>
-        <w:rPr>
-          <w:sz w:val="20"/>
-        </w:rPr>
-        <w:t>,</w:t>
-      </w:r>
-      <w:r>
-        <w:rPr>
-          <w:sz w:val="20"/>
-        </w:rPr>
-        <w:t xml:space="preserve"> </w:t>
-      </w:r>
-      <w:r>
-        <w:rPr>
-          <w:spacing w:val="-2"/>
-          <w:sz w:val="20"/>
-        </w:rPr>
-        <w:t>Board</w:t>
+          <w:sz w:val="19"/>
+        </w:rPr>
+        <w:t>Collaborated on data-driven CRM strategies using Java to produce consequential insights for leadership at the executive level.</w:t>
       </w:r>
     </w:p>
     <w:p>
@@ -3094,7 +1820,7 @@
         <w:rPr>
           <w:sz w:val="19"/>
         </w:rPr>
-        <w:t>Developed Java-based logistics platforms for scalable routing across 100+ cities, enhancing operational coverage.</w:t>
+        <w:t>Implemented Java-based logistics systems enhancing CRM by supporting operations across 100+ cities in India.</w:t>
       </w:r>
     </w:p>
     <w:p>
@@ -3116,7 +1842,7 @@
         <w:rPr>
           <w:sz w:val="19"/>
         </w:rPr>
-        <w:t>Architected scalable Java modules for logistics, supporting over 300,000 deliveries and improving network efficiencies.</w:t>
+        <w:t>Developed and deployed a pickups module using Java, managing over 300,000 pickups, improving CRM logistics efficiency.</w:t>
       </w:r>
     </w:p>
     <w:p>
@@ -3138,7 +1864,7 @@
         <w:rPr>
           <w:sz w:val="19"/>
         </w:rPr>
-        <w:t>Led dashboard development in Java/React, providing real-time operational data and insights for over 100 clients.</w:t>
+        <w:t>Designed client dashboards using Java/React, enhancing real-time CRM communications, insights, and client interactions.</w:t>
       </w:r>
     </w:p>
     <w:p>

</xml_diff>